<commit_message>
finish read for DM and TM
</commit_message>
<xml_diff>
--- a/Design Doc/Design Doc.docx
+++ b/Design Doc/Design Doc.docx
@@ -83,6 +83,7 @@
         </w:rPr>
         <w:t xml:space="preserve">- </w:t>
       </w:r>
+      <w:proofErr w:type="spellStart"/>
       <w:r>
         <w:rPr>
           <w:rFonts w:ascii="Times New Roman" w:eastAsia="Times New Roman" w:hAnsi="Times New Roman" w:cs="Times New Roman"/>
@@ -92,6 +93,7 @@
         </w:rPr>
         <w:t>RepCRec</w:t>
       </w:r>
+      <w:proofErr w:type="spellEnd"/>
     </w:p>
     <w:p>
       <w:pPr>
@@ -113,8 +115,19 @@
           <w:szCs w:val="24"/>
           <w:lang w:eastAsia="zh-CN"/>
         </w:rPr>
-        <w:t>Professor: Dennis Shasha</w:t>
-      </w:r>
+        <w:t xml:space="preserve">Professor: Dennis </w:t>
+      </w:r>
+      <w:proofErr w:type="spellStart"/>
+      <w:r>
+        <w:rPr>
+          <w:rFonts w:ascii="Times New Roman" w:eastAsia="Times New Roman" w:hAnsi="Times New Roman" w:cs="Times New Roman"/>
+          <w:sz w:val="24"/>
+          <w:szCs w:val="24"/>
+          <w:lang w:eastAsia="zh-CN"/>
+        </w:rPr>
+        <w:t>Shasha</w:t>
+      </w:r>
+      <w:proofErr w:type="spellEnd"/>
     </w:p>
     <w:p>
       <w:pPr>
@@ -138,6 +151,7 @@
         </w:rPr>
         <w:t xml:space="preserve">Students: </w:t>
       </w:r>
+      <w:proofErr w:type="spellStart"/>
       <w:r>
         <w:rPr>
           <w:rFonts w:ascii="Times New Roman" w:eastAsia="Times New Roman" w:hAnsi="Times New Roman" w:cs="Times New Roman"/>
@@ -146,8 +160,9 @@
           <w:u w:val="single"/>
           <w:lang w:eastAsia="zh-CN"/>
         </w:rPr>
-        <w:t>Lingwei Luo</w:t>
-      </w:r>
+        <w:t>Lingwei</w:t>
+      </w:r>
+      <w:proofErr w:type="spellEnd"/>
       <w:r>
         <w:rPr>
           <w:rFonts w:ascii="Times New Roman" w:eastAsia="Times New Roman" w:hAnsi="Times New Roman" w:cs="Times New Roman"/>
@@ -156,7 +171,39 @@
           <w:u w:val="single"/>
           <w:lang w:eastAsia="zh-CN"/>
         </w:rPr>
-        <w:t xml:space="preserve"> (ll4123), Yuyang Fan (yf1357)</w:t>
+        <w:t xml:space="preserve"> Luo</w:t>
+      </w:r>
+      <w:r>
+        <w:rPr>
+          <w:rFonts w:ascii="Times New Roman" w:eastAsia="Times New Roman" w:hAnsi="Times New Roman" w:cs="Times New Roman"/>
+          <w:sz w:val="24"/>
+          <w:szCs w:val="24"/>
+          <w:u w:val="single"/>
+          <w:lang w:eastAsia="zh-CN"/>
+        </w:rPr>
+        <w:t xml:space="preserve"> (ll4123), </w:t>
+      </w:r>
+      <w:proofErr w:type="spellStart"/>
+      <w:r>
+        <w:rPr>
+          <w:rFonts w:ascii="Times New Roman" w:eastAsia="Times New Roman" w:hAnsi="Times New Roman" w:cs="Times New Roman"/>
+          <w:sz w:val="24"/>
+          <w:szCs w:val="24"/>
+          <w:u w:val="single"/>
+          <w:lang w:eastAsia="zh-CN"/>
+        </w:rPr>
+        <w:t>Yuyang</w:t>
+      </w:r>
+      <w:proofErr w:type="spellEnd"/>
+      <w:r>
+        <w:rPr>
+          <w:rFonts w:ascii="Times New Roman" w:eastAsia="Times New Roman" w:hAnsi="Times New Roman" w:cs="Times New Roman"/>
+          <w:sz w:val="24"/>
+          <w:szCs w:val="24"/>
+          <w:u w:val="single"/>
+          <w:lang w:eastAsia="zh-CN"/>
+        </w:rPr>
+        <w:t xml:space="preserve"> Fan (yf1357)</w:t>
       </w:r>
     </w:p>
     <w:p/>
@@ -205,6 +252,7 @@
       <w:r>
         <w:t xml:space="preserve">, i.e. </w:t>
       </w:r>
+      <w:proofErr w:type="spellStart"/>
       <w:r>
         <w:rPr>
           <w:i/>
@@ -221,6 +269,7 @@
         </w:rPr>
         <w:t>Manager</w:t>
       </w:r>
+      <w:proofErr w:type="spellEnd"/>
       <w:r>
         <w:rPr>
           <w:color w:val="FF0000"/>
@@ -230,6 +279,7 @@
       <w:r>
         <w:t xml:space="preserve">and </w:t>
       </w:r>
+      <w:proofErr w:type="spellStart"/>
       <w:r>
         <w:rPr>
           <w:i/>
@@ -238,6 +288,7 @@
         </w:rPr>
         <w:t>TransactionManager</w:t>
       </w:r>
+      <w:proofErr w:type="spellEnd"/>
       <w:r>
         <w:t>.</w:t>
       </w:r>
@@ -250,6 +301,7 @@
       <w:r>
         <w:t xml:space="preserve">A </w:t>
       </w:r>
+      <w:proofErr w:type="spellStart"/>
       <w:r>
         <w:rPr>
           <w:i/>
@@ -258,6 +310,7 @@
         </w:rPr>
         <w:t>DataManager</w:t>
       </w:r>
+      <w:proofErr w:type="spellEnd"/>
       <w:r>
         <w:rPr>
           <w:color w:val="FF0000"/>
@@ -270,7 +323,15 @@
     </w:p>
     <w:p>
       <w:r>
-        <w:t>Class DataManager:</w:t>
+        <w:t xml:space="preserve">Class </w:t>
+      </w:r>
+      <w:proofErr w:type="spellStart"/>
+      <w:r>
+        <w:t>DataManager</w:t>
+      </w:r>
+      <w:proofErr w:type="spellEnd"/>
+      <w:r>
+        <w:t>:</w:t>
       </w:r>
     </w:p>
     <w:p/>
@@ -283,7 +344,23 @@
     <w:p>
       <w:r>
         <w:tab/>
-        <w:t>def __init__():</w:t>
+        <w:t>def __</w:t>
+      </w:r>
+      <w:proofErr w:type="spellStart"/>
+      <w:r>
+        <w:t>init</w:t>
+      </w:r>
+      <w:proofErr w:type="spellEnd"/>
+      <w:r>
+        <w:t>_</w:t>
+      </w:r>
+      <w:proofErr w:type="gramStart"/>
+      <w:r>
+        <w:t>_(</w:t>
+      </w:r>
+      <w:proofErr w:type="gramEnd"/>
+      <w:r>
+        <w:t>):</w:t>
       </w:r>
     </w:p>
     <w:p>
@@ -316,7 +393,15 @@
     <w:p>
       <w:r>
         <w:tab/>
-        <w:t>def dump():</w:t>
+        <w:t xml:space="preserve">def </w:t>
+      </w:r>
+      <w:proofErr w:type="gramStart"/>
+      <w:r>
+        <w:t>dump(</w:t>
+      </w:r>
+      <w:proofErr w:type="gramEnd"/>
+      <w:r>
+        <w:t>):</w:t>
       </w:r>
     </w:p>
     <w:p>
@@ -343,13 +428,29 @@
         <w:ind w:firstLine="720"/>
       </w:pPr>
       <w:r>
-        <w:t># a transaction T want to read a variable i from this site</w:t>
-      </w:r>
-    </w:p>
-    <w:p>
-      <w:r>
-        <w:tab/>
-        <w:t>def read():</w:t>
+        <w:t xml:space="preserve"># a transaction T want to read a variable </w:t>
+      </w:r>
+      <w:proofErr w:type="spellStart"/>
+      <w:r>
+        <w:t>i</w:t>
+      </w:r>
+      <w:proofErr w:type="spellEnd"/>
+      <w:r>
+        <w:t xml:space="preserve"> from this site</w:t>
+      </w:r>
+    </w:p>
+    <w:p>
+      <w:r>
+        <w:tab/>
+        <w:t xml:space="preserve">def </w:t>
+      </w:r>
+      <w:proofErr w:type="gramStart"/>
+      <w:r>
+        <w:t>read(</w:t>
+      </w:r>
+      <w:proofErr w:type="gramEnd"/>
+      <w:r>
+        <w:t>):</w:t>
       </w:r>
     </w:p>
     <w:p>
@@ -378,28 +479,228 @@
         <w:t>True or False, which indicate whether this read is success or fail</w:t>
       </w:r>
     </w:p>
+    <w:p>
+      <w:r>
+        <w:tab/>
+      </w:r>
+    </w:p>
+    <w:p>
+      <w:r>
+        <w:tab/>
+        <w:t xml:space="preserve"># a read-only transaction T want to read a snapshot of variable </w:t>
+      </w:r>
+      <w:proofErr w:type="spellStart"/>
+      <w:r>
+        <w:t>i</w:t>
+      </w:r>
+      <w:proofErr w:type="spellEnd"/>
+      <w:r>
+        <w:t xml:space="preserve"> from this site</w:t>
+      </w:r>
+    </w:p>
+    <w:p>
+      <w:r>
+        <w:tab/>
+        <w:t xml:space="preserve">def </w:t>
+      </w:r>
+      <w:proofErr w:type="spellStart"/>
+      <w:r>
+        <w:t>read_</w:t>
+      </w:r>
+      <w:proofErr w:type="gramStart"/>
+      <w:r>
+        <w:t>snapshot</w:t>
+      </w:r>
+      <w:proofErr w:type="spellEnd"/>
+      <w:r>
+        <w:t>(</w:t>
+      </w:r>
+      <w:proofErr w:type="gramEnd"/>
+      <w:r>
+        <w:t>):</w:t>
+      </w:r>
+    </w:p>
+    <w:p>
+      <w:r>
+        <w:tab/>
+      </w:r>
+      <w:r>
+        <w:tab/>
+        <w:t xml:space="preserve">Input: </w:t>
+      </w:r>
+      <w:r>
+        <w:t xml:space="preserve">transaction Id, </w:t>
+      </w:r>
+      <w:r>
+        <w:t>variable Id</w:t>
+      </w:r>
+    </w:p>
+    <w:p>
+      <w:pPr>
+        <w:ind w:left="1440"/>
+      </w:pPr>
+      <w:r>
+        <w:t xml:space="preserve">Output: find the </w:t>
+      </w:r>
+      <w:r>
+        <w:t>latest</w:t>
+      </w:r>
+      <w:r>
+        <w:t xml:space="preserve"> commit value of this variable </w:t>
+      </w:r>
+      <w:r>
+        <w:t xml:space="preserve">before begin time of T </w:t>
+      </w:r>
+      <w:r>
+        <w:t>in commit queue.</w:t>
+      </w:r>
+    </w:p>
+    <w:p>
+      <w:r>
+        <w:tab/>
+      </w:r>
+      <w:r>
+        <w:tab/>
+      </w:r>
+    </w:p>
+    <w:p>
+      <w:pPr>
+        <w:ind w:firstLine="720"/>
+      </w:pPr>
+      <w:r>
+        <w:t xml:space="preserve"># a transaction T want to write a variable </w:t>
+      </w:r>
+      <w:proofErr w:type="spellStart"/>
+      <w:r>
+        <w:t>i</w:t>
+      </w:r>
+      <w:proofErr w:type="spellEnd"/>
+      <w:r>
+        <w:t xml:space="preserve"> to value V from this site</w:t>
+      </w:r>
+    </w:p>
+    <w:p>
+      <w:r>
+        <w:tab/>
+        <w:t xml:space="preserve">def </w:t>
+      </w:r>
+      <w:proofErr w:type="gramStart"/>
+      <w:r>
+        <w:t>write(</w:t>
+      </w:r>
+      <w:proofErr w:type="gramEnd"/>
+      <w:r>
+        <w:t>):</w:t>
+      </w:r>
+    </w:p>
+    <w:p>
+      <w:r>
+        <w:tab/>
+      </w:r>
+      <w:r>
+        <w:tab/>
+        <w:t>Input: transaction Id, variable Id, value</w:t>
+      </w:r>
+    </w:p>
+    <w:p>
+      <w:pPr>
+        <w:ind w:left="1440"/>
+      </w:pPr>
+      <w:r>
+        <w:t xml:space="preserve">Output: </w:t>
+      </w:r>
+      <w:r>
+        <w:t xml:space="preserve">First judge the current lock type on this variable, then try to get write lock of this variable, return </w:t>
+      </w:r>
+      <w:r>
+        <w:t>True or False, which indicate whether this write is success or fail</w:t>
+      </w:r>
+    </w:p>
+    <w:p>
+      <w:r>
+        <w:lastRenderedPageBreak/>
+        <w:tab/>
+      </w:r>
+    </w:p>
+    <w:p>
+      <w:r>
+        <w:tab/>
+        <w:t># a transaction is aborted, do corre</w:t>
+      </w:r>
+      <w:r>
+        <w:t>sponding operations in current site</w:t>
+      </w:r>
+    </w:p>
+    <w:p>
+      <w:r>
+        <w:tab/>
+      </w:r>
+      <w:r>
+        <w:t>d</w:t>
+      </w:r>
+      <w:r>
+        <w:t xml:space="preserve">ef </w:t>
+      </w:r>
+      <w:proofErr w:type="gramStart"/>
+      <w:r>
+        <w:t>abort(</w:t>
+      </w:r>
+      <w:proofErr w:type="gramEnd"/>
+      <w:r>
+        <w:t>):</w:t>
+      </w:r>
+    </w:p>
+    <w:p>
+      <w:r>
+        <w:tab/>
+      </w:r>
+      <w:r>
+        <w:tab/>
+        <w:t xml:space="preserve">Input: </w:t>
+      </w:r>
+      <w:r>
+        <w:t>transaction Id</w:t>
+      </w:r>
+    </w:p>
+    <w:p>
+      <w:r>
+        <w:tab/>
+      </w:r>
+      <w:r>
+        <w:tab/>
+        <w:t>Output: release current locks and queued locks of this transaction</w:t>
+      </w:r>
+    </w:p>
     <w:p/>
     <w:p>
       <w:pPr>
         <w:ind w:firstLine="720"/>
       </w:pPr>
       <w:r>
-        <w:t># a transaction T want to write a variable i to value V from this site</w:t>
-      </w:r>
-    </w:p>
-    <w:p>
-      <w:r>
-        <w:tab/>
-        <w:t>def write():</w:t>
-      </w:r>
-    </w:p>
-    <w:p>
-      <w:r>
-        <w:tab/>
-      </w:r>
-      <w:r>
-        <w:tab/>
-        <w:t>Input: transaction Id, variable Id, value</w:t>
+        <w:t># a transaction is committed, do corresponding operations in current site</w:t>
+      </w:r>
+    </w:p>
+    <w:p>
+      <w:r>
+        <w:tab/>
+        <w:t xml:space="preserve">def </w:t>
+      </w:r>
+      <w:proofErr w:type="gramStart"/>
+      <w:r>
+        <w:t>commit(</w:t>
+      </w:r>
+      <w:proofErr w:type="gramEnd"/>
+      <w:r>
+        <w:t>):</w:t>
+      </w:r>
+    </w:p>
+    <w:p>
+      <w:r>
+        <w:tab/>
+      </w:r>
+      <w:r>
+        <w:tab/>
+        <w:t>Input: transaction Id</w:t>
       </w:r>
     </w:p>
     <w:p>
@@ -407,38 +708,32 @@
         <w:ind w:left="1440"/>
       </w:pPr>
       <w:r>
-        <w:t xml:space="preserve">Output: </w:t>
-      </w:r>
-      <w:r>
-        <w:t xml:space="preserve">First judge the current lock type on this variable, then try to get write lock of this variable, return </w:t>
-      </w:r>
-      <w:r>
-        <w:t>True or False, which indicate whether this write is success or fail</w:t>
-      </w:r>
-    </w:p>
-    <w:p>
-      <w:r>
-        <w:tab/>
-      </w:r>
-    </w:p>
-    <w:p>
-      <w:r>
-        <w:tab/>
-        <w:t># a transaction is aborted, do corre</w:t>
-      </w:r>
-      <w:r>
-        <w:t>sponding operations in current site</w:t>
-      </w:r>
-    </w:p>
-    <w:p>
-      <w:r>
-        <w:tab/>
-      </w:r>
-      <w:r>
-        <w:t>d</w:t>
-      </w:r>
-      <w:r>
-        <w:t>ef abort():</w:t>
+        <w:t xml:space="preserve">Output: Add all temp value of this transaction in this site to commit list, release all current and queued locks. </w:t>
+      </w:r>
+    </w:p>
+    <w:p>
+      <w:r>
+        <w:tab/>
+      </w:r>
+    </w:p>
+    <w:p>
+      <w:r>
+        <w:tab/>
+        <w:t># a site fail, do corresponding operations in current site</w:t>
+      </w:r>
+    </w:p>
+    <w:p>
+      <w:r>
+        <w:tab/>
+        <w:t xml:space="preserve">def </w:t>
+      </w:r>
+      <w:proofErr w:type="gramStart"/>
+      <w:r>
+        <w:t>fail(</w:t>
+      </w:r>
+      <w:proofErr w:type="gramEnd"/>
+      <w:r>
+        <w:t>):</w:t>
       </w:r>
     </w:p>
     <w:p>
@@ -450,190 +745,146 @@
         <w:t xml:space="preserve">Input: </w:t>
       </w:r>
       <w:r>
-        <w:t>transaction Id</w:t>
-      </w:r>
-    </w:p>
-    <w:p>
-      <w:r>
-        <w:tab/>
-      </w:r>
-      <w:r>
-        <w:tab/>
-        <w:t>Output: release current locks and queued locks of this transaction</w:t>
+        <w:t>site fail timestamp</w:t>
+      </w:r>
+    </w:p>
+    <w:p>
+      <w:r>
+        <w:tab/>
+      </w:r>
+      <w:r>
+        <w:tab/>
+        <w:t>Output: Set site status to down and clear lock table</w:t>
+      </w:r>
+      <w:r>
+        <w:t xml:space="preserve"> in this site</w:t>
       </w:r>
     </w:p>
     <w:p/>
     <w:p>
+      <w:r>
+        <w:tab/>
+        <w:t xml:space="preserve"># a site </w:t>
+      </w:r>
+      <w:r>
+        <w:t>recover</w:t>
+      </w:r>
+      <w:r>
+        <w:t>, do corresponding operations in current site</w:t>
+      </w:r>
+    </w:p>
+    <w:p>
+      <w:r>
+        <w:tab/>
+        <w:t xml:space="preserve">def </w:t>
+      </w:r>
+      <w:proofErr w:type="gramStart"/>
+      <w:r>
+        <w:t>recover(</w:t>
+      </w:r>
+      <w:proofErr w:type="gramEnd"/>
+      <w:r>
+        <w:t>):</w:t>
+      </w:r>
+    </w:p>
+    <w:p>
+      <w:r>
+        <w:tab/>
+      </w:r>
+      <w:r>
+        <w:tab/>
+        <w:t>Input: site recover timestamp</w:t>
+      </w:r>
+    </w:p>
+    <w:p>
+      <w:r>
+        <w:tab/>
+      </w:r>
+      <w:r>
+        <w:tab/>
+        <w:t>Output: Set site status to up</w:t>
+      </w:r>
+    </w:p>
+    <w:p>
+      <w:r>
+        <w:tab/>
+      </w:r>
+    </w:p>
+    <w:p>
       <w:pPr>
         <w:ind w:firstLine="720"/>
       </w:pPr>
       <w:r>
-        <w:lastRenderedPageBreak/>
-        <w:t># a transaction is committed, do corresponding operations in current site</w:t>
-      </w:r>
-    </w:p>
-    <w:p>
-      <w:r>
-        <w:tab/>
-        <w:t>def commit():</w:t>
-      </w:r>
-    </w:p>
-    <w:p>
-      <w:r>
-        <w:tab/>
-      </w:r>
-      <w:r>
-        <w:tab/>
-        <w:t>Input: transaction Id</w:t>
-      </w:r>
-    </w:p>
-    <w:p>
-      <w:pPr>
-        <w:ind w:left="1440"/>
-      </w:pPr>
-      <w:r>
-        <w:t xml:space="preserve">Output: Add all temp value of this transaction in this site to commit list, release all current and queued locks. </w:t>
-      </w:r>
-    </w:p>
-    <w:p>
-      <w:r>
-        <w:tab/>
-      </w:r>
-    </w:p>
-    <w:p>
-      <w:r>
-        <w:tab/>
-        <w:t># a site fail, do corresponding operations in current site</w:t>
-      </w:r>
-    </w:p>
-    <w:p>
-      <w:r>
-        <w:tab/>
-        <w:t>def fail():</w:t>
-      </w:r>
-    </w:p>
-    <w:p>
-      <w:r>
-        <w:tab/>
-      </w:r>
-      <w:r>
-        <w:tab/>
-        <w:t xml:space="preserve">Input: </w:t>
-      </w:r>
-      <w:r>
-        <w:t>site fail timestamp</w:t>
-      </w:r>
-    </w:p>
-    <w:p>
-      <w:r>
-        <w:tab/>
-      </w:r>
-      <w:r>
-        <w:tab/>
-        <w:t>Output: Set site status to down and clear lock table</w:t>
-      </w:r>
-      <w:r>
-        <w:t xml:space="preserve"> in this site</w:t>
+        <w:t xml:space="preserve"># return this site’s wait for graph for cycle </w:t>
+      </w:r>
+      <w:proofErr w:type="spellStart"/>
+      <w:r>
+        <w:t>detaction</w:t>
+      </w:r>
+      <w:proofErr w:type="spellEnd"/>
+    </w:p>
+    <w:p>
+      <w:r>
+        <w:tab/>
+      </w:r>
+      <w:r>
+        <w:t xml:space="preserve">def </w:t>
+      </w:r>
+      <w:proofErr w:type="spellStart"/>
+      <w:r>
+        <w:t>get</w:t>
+      </w:r>
+      <w:r>
+        <w:t>_blocking_</w:t>
+      </w:r>
+      <w:proofErr w:type="gramStart"/>
+      <w:r>
+        <w:t>graph</w:t>
+      </w:r>
+      <w:proofErr w:type="spellEnd"/>
+      <w:r>
+        <w:t>(</w:t>
+      </w:r>
+      <w:proofErr w:type="gramEnd"/>
+      <w:r>
+        <w:t>):</w:t>
+      </w:r>
+    </w:p>
+    <w:p>
+      <w:r>
+        <w:tab/>
+      </w:r>
+      <w:r>
+        <w:tab/>
+        <w:t>Input: None</w:t>
+      </w:r>
+    </w:p>
+    <w:p>
+      <w:r>
+        <w:tab/>
+      </w:r>
+      <w:r>
+        <w:tab/>
+        <w:t xml:space="preserve">Output: a </w:t>
+      </w:r>
+      <w:r>
+        <w:t>waits-for</w:t>
+      </w:r>
+      <w:r>
+        <w:t xml:space="preserve"> all variables in current site</w:t>
       </w:r>
     </w:p>
     <w:p/>
     <w:p>
       <w:r>
         <w:tab/>
-        <w:t xml:space="preserve"># a site </w:t>
-      </w:r>
-      <w:r>
-        <w:t>recover</w:t>
-      </w:r>
-      <w:r>
-        <w:t>, do corresponding operations in current site</w:t>
-      </w:r>
-    </w:p>
-    <w:p>
-      <w:r>
-        <w:tab/>
-        <w:t>def recover():</w:t>
-      </w:r>
-    </w:p>
-    <w:p>
-      <w:r>
-        <w:tab/>
-      </w:r>
-      <w:r>
-        <w:tab/>
-        <w:t>Input: site recover timestamp</w:t>
-      </w:r>
-    </w:p>
-    <w:p>
-      <w:r>
-        <w:tab/>
-      </w:r>
-      <w:r>
-        <w:tab/>
-        <w:t>Output: Set site status to up</w:t>
-      </w:r>
-    </w:p>
-    <w:p>
-      <w:r>
-        <w:tab/>
-      </w:r>
-    </w:p>
-    <w:p>
-      <w:pPr>
-        <w:ind w:firstLine="720"/>
-      </w:pPr>
-      <w:r>
-        <w:t># return this site’s wait for graph for cycle detaction</w:t>
-      </w:r>
-    </w:p>
-    <w:p>
-      <w:r>
-        <w:tab/>
-      </w:r>
-      <w:r>
-        <w:t>def get</w:t>
-      </w:r>
-      <w:r>
-        <w:t>_blocking_graph</w:t>
-      </w:r>
-      <w:r>
-        <w:t>():</w:t>
-      </w:r>
-    </w:p>
-    <w:p>
-      <w:r>
-        <w:tab/>
-      </w:r>
-      <w:r>
-        <w:tab/>
-        <w:t>Input: None</w:t>
-      </w:r>
-    </w:p>
-    <w:p>
-      <w:r>
-        <w:tab/>
-      </w:r>
-      <w:r>
-        <w:tab/>
-        <w:t xml:space="preserve">Output: a </w:t>
-      </w:r>
-      <w:r>
-        <w:t>waits-for</w:t>
-      </w:r>
-      <w:r>
-        <w:t xml:space="preserve"> all variables in current site</w:t>
-      </w:r>
-    </w:p>
-    <w:p/>
-    <w:p>
-      <w:r>
-        <w:tab/>
       </w:r>
     </w:p>
     <w:p>
       <w:r>
         <w:t xml:space="preserve"># </w:t>
       </w:r>
+      <w:proofErr w:type="spellStart"/>
       <w:r>
         <w:rPr>
           <w:i/>
@@ -642,6 +893,7 @@
         </w:rPr>
         <w:t>TransactionManager</w:t>
       </w:r>
+      <w:proofErr w:type="spellEnd"/>
       <w:r>
         <w:rPr>
           <w:color w:val="FF0000"/>
@@ -656,9 +908,11 @@
       <w:r>
         <w:t xml:space="preserve">Class </w:t>
       </w:r>
+      <w:proofErr w:type="spellStart"/>
       <w:r>
         <w:t>TransactionManager</w:t>
       </w:r>
+      <w:proofErr w:type="spellEnd"/>
       <w:r>
         <w:t>:</w:t>
       </w:r>
@@ -682,7 +936,23 @@
     <w:p>
       <w:r>
         <w:tab/>
-        <w:t>def __init__():</w:t>
+        <w:t>def __</w:t>
+      </w:r>
+      <w:proofErr w:type="spellStart"/>
+      <w:r>
+        <w:t>init</w:t>
+      </w:r>
+      <w:proofErr w:type="spellEnd"/>
+      <w:r>
+        <w:t>_</w:t>
+      </w:r>
+      <w:proofErr w:type="gramStart"/>
+      <w:r>
+        <w:t>_(</w:t>
+      </w:r>
+      <w:proofErr w:type="gramEnd"/>
+      <w:r>
+        <w:t>):</w:t>
       </w:r>
     </w:p>
     <w:p>
@@ -750,7 +1020,15 @@
     <w:p>
       <w:r>
         <w:tab/>
-        <w:t>def dump():</w:t>
+        <w:t xml:space="preserve">def </w:t>
+      </w:r>
+      <w:proofErr w:type="gramStart"/>
+      <w:r>
+        <w:t>dump(</w:t>
+      </w:r>
+      <w:proofErr w:type="gramEnd"/>
+      <w:r>
+        <w:t>):</w:t>
       </w:r>
     </w:p>
     <w:p>
@@ -768,78 +1046,593 @@
       </w:r>
       <w:r>
         <w:tab/>
+        <w:t>Output: call DM to print info about each site</w:t>
+      </w:r>
+    </w:p>
+    <w:p/>
+    <w:p>
+      <w:pPr>
+        <w:ind w:firstLine="720"/>
+      </w:pPr>
+      <w:r>
+        <w:t xml:space="preserve"># </w:t>
+      </w:r>
+      <w:r>
+        <w:t>process a line from input file</w:t>
+      </w:r>
+    </w:p>
+    <w:p>
+      <w:pPr>
+        <w:ind w:firstLine="720"/>
+      </w:pPr>
+      <w:r>
+        <w:t xml:space="preserve">def </w:t>
+      </w:r>
+      <w:proofErr w:type="spellStart"/>
+      <w:r>
+        <w:t>process_</w:t>
+      </w:r>
+      <w:proofErr w:type="gramStart"/>
+      <w:r>
+        <w:t>line</w:t>
+      </w:r>
+      <w:proofErr w:type="spellEnd"/>
+      <w:r>
+        <w:t>(</w:t>
+      </w:r>
+      <w:proofErr w:type="gramEnd"/>
+      <w:r>
+        <w:t>):</w:t>
+      </w:r>
+    </w:p>
+    <w:p>
+      <w:r>
+        <w:lastRenderedPageBreak/>
+        <w:tab/>
+      </w:r>
+      <w:r>
+        <w:tab/>
+        <w:t xml:space="preserve">Input: </w:t>
+      </w:r>
+      <w:r>
+        <w:t>a pared line of input</w:t>
+      </w:r>
+    </w:p>
+    <w:p>
+      <w:r>
+        <w:tab/>
+      </w:r>
+      <w:r>
+        <w:tab/>
+        <w:t xml:space="preserve">Output: True or False, which indicate whether this </w:t>
+      </w:r>
+      <w:r>
+        <w:t>line is processed correctly</w:t>
+      </w:r>
+    </w:p>
+    <w:p/>
+    <w:p>
+      <w:pPr>
+        <w:ind w:left="720"/>
+      </w:pPr>
+      <w:r>
+        <w:t xml:space="preserve"># </w:t>
+      </w:r>
+      <w:r>
+        <w:t>do corresponding operation according to the command (</w:t>
+      </w:r>
+      <w:r>
+        <w:t>"begin", "</w:t>
+      </w:r>
+      <w:proofErr w:type="spellStart"/>
+      <w:r>
+        <w:t>beginRO</w:t>
+      </w:r>
+      <w:proofErr w:type="spellEnd"/>
+      <w:r>
+        <w:t>", "read", "write", "dump", "end", "fail", "recover"</w:t>
+      </w:r>
+      <w:r>
+        <w:t>)</w:t>
+      </w:r>
+    </w:p>
+    <w:p>
+      <w:r>
+        <w:tab/>
+        <w:t xml:space="preserve">def </w:t>
+      </w:r>
+      <w:proofErr w:type="spellStart"/>
+      <w:r>
+        <w:t>process_</w:t>
+      </w:r>
+      <w:proofErr w:type="gramStart"/>
+      <w:r>
+        <w:t>command</w:t>
+      </w:r>
+      <w:proofErr w:type="spellEnd"/>
+      <w:r>
+        <w:t>(</w:t>
+      </w:r>
+      <w:proofErr w:type="gramEnd"/>
+      <w:r>
+        <w:t>):</w:t>
+      </w:r>
+    </w:p>
+    <w:p>
+      <w:pPr>
+        <w:ind w:left="1440"/>
+      </w:pPr>
+      <w:r>
+        <w:t xml:space="preserve">Input: </w:t>
+      </w:r>
+      <w:r>
+        <w:t>parsed commands</w:t>
+      </w:r>
+    </w:p>
+    <w:p>
+      <w:r>
+        <w:tab/>
+      </w:r>
+      <w:r>
+        <w:tab/>
         <w:t xml:space="preserve">Output: </w:t>
       </w:r>
       <w:r>
-        <w:t>call DM to print info about each site</w:t>
+        <w:t>do operations</w:t>
+      </w:r>
+    </w:p>
+    <w:p>
+      <w:r>
+        <w:tab/>
+      </w:r>
+    </w:p>
+    <w:p>
+      <w:r>
+        <w:t xml:space="preserve">    </w:t>
+      </w:r>
+      <w:r>
+        <w:tab/>
+        <w:t># execute all operations in current operation queue</w:t>
+      </w:r>
+    </w:p>
+    <w:p>
+      <w:r>
+        <w:t xml:space="preserve">    </w:t>
+      </w:r>
+      <w:r>
+        <w:tab/>
+        <w:t xml:space="preserve">def </w:t>
+      </w:r>
+      <w:proofErr w:type="spellStart"/>
+      <w:r>
+        <w:t>execute_</w:t>
+      </w:r>
+      <w:proofErr w:type="gramStart"/>
+      <w:r>
+        <w:t>operations</w:t>
+      </w:r>
+      <w:proofErr w:type="spellEnd"/>
+      <w:r>
+        <w:t>(</w:t>
+      </w:r>
+      <w:proofErr w:type="gramEnd"/>
+      <w:r>
+        <w:t>):</w:t>
+      </w:r>
+    </w:p>
+    <w:p>
+      <w:r>
+        <w:tab/>
+      </w:r>
+      <w:r>
+        <w:tab/>
+        <w:t>Input: None</w:t>
+      </w:r>
+    </w:p>
+    <w:p>
+      <w:pPr>
+        <w:ind w:left="1440"/>
+      </w:pPr>
+      <w:r>
+        <w:t xml:space="preserve">Output: loop through operation queue, call read/write to execute, if execution succeed, remove it from queue, otherwise let it remain there     </w:t>
+      </w:r>
+      <w:r>
+        <w:t xml:space="preserve"> </w:t>
       </w:r>
     </w:p>
     <w:p/>
     <w:p>
       <w:pPr>
+        <w:ind w:left="720"/>
+      </w:pPr>
+      <w:r>
+        <w:t xml:space="preserve"># </w:t>
+      </w:r>
+      <w:r>
+        <w:t>add read operation to operation queue,</w:t>
+      </w:r>
+      <w:r>
+        <w:t xml:space="preserve"> </w:t>
+      </w:r>
+      <w:r>
+        <w:t>in case read fail, it will remain there to be executed later</w:t>
+      </w:r>
+    </w:p>
+    <w:p>
+      <w:r>
+        <w:t xml:space="preserve">   </w:t>
+      </w:r>
+      <w:r>
+        <w:tab/>
+      </w:r>
+      <w:r>
+        <w:t xml:space="preserve">def </w:t>
+      </w:r>
+      <w:proofErr w:type="spellStart"/>
+      <w:r>
+        <w:t>add_read_</w:t>
+      </w:r>
+      <w:proofErr w:type="gramStart"/>
+      <w:r>
+        <w:t>opration</w:t>
+      </w:r>
+      <w:proofErr w:type="spellEnd"/>
+      <w:r>
+        <w:t>(</w:t>
+      </w:r>
+      <w:proofErr w:type="gramEnd"/>
+      <w:r>
+        <w:t>):</w:t>
+      </w:r>
+    </w:p>
+    <w:p>
+      <w:r>
+        <w:tab/>
+      </w:r>
+      <w:r>
+        <w:tab/>
+        <w:t>Input: transaction Id, variable Id</w:t>
+      </w:r>
+    </w:p>
+    <w:p>
+      <w:r>
+        <w:tab/>
+      </w:r>
+      <w:r>
+        <w:tab/>
+        <w:t>Output: add read operation to operation queue</w:t>
+      </w:r>
+    </w:p>
+    <w:p/>
+    <w:p>
+      <w:r>
+        <w:tab/>
+        <w:t xml:space="preserve"># a transaction </w:t>
+      </w:r>
+      <w:r>
+        <w:t xml:space="preserve">T want to read a variable </w:t>
+      </w:r>
+      <w:proofErr w:type="spellStart"/>
+      <w:r>
+        <w:t>i</w:t>
+      </w:r>
+      <w:proofErr w:type="spellEnd"/>
+    </w:p>
+    <w:p>
+      <w:r>
+        <w:tab/>
+        <w:t xml:space="preserve">def </w:t>
+      </w:r>
+      <w:proofErr w:type="gramStart"/>
+      <w:r>
+        <w:t>read</w:t>
+      </w:r>
+      <w:r>
+        <w:t>(</w:t>
+      </w:r>
+      <w:proofErr w:type="gramEnd"/>
+      <w:r>
+        <w:t>):</w:t>
+      </w:r>
+    </w:p>
+    <w:p>
+      <w:r>
+        <w:tab/>
+      </w:r>
+      <w:r>
+        <w:tab/>
+        <w:t>Input: transaction Id</w:t>
+      </w:r>
+      <w:r>
+        <w:t>, variable Id</w:t>
+      </w:r>
+    </w:p>
+    <w:p>
+      <w:pPr>
+        <w:ind w:left="1440"/>
+      </w:pPr>
+      <w:r>
+        <w:t xml:space="preserve">Output: </w:t>
+      </w:r>
+      <w:r>
+        <w:t>call DM to read from any sites which have this variable</w:t>
+      </w:r>
+      <w:r>
+        <w:t>, return True or False, which indicate whether this read is success or fail</w:t>
+      </w:r>
+    </w:p>
+    <w:p/>
+    <w:p>
+      <w:r>
+        <w:tab/>
+        <w:t xml:space="preserve"># a read-only transaction T want to read a snapshot of variable </w:t>
+      </w:r>
+      <w:proofErr w:type="spellStart"/>
+      <w:r>
+        <w:t>i</w:t>
+      </w:r>
+      <w:proofErr w:type="spellEnd"/>
+    </w:p>
+    <w:p>
+      <w:r>
+        <w:tab/>
+        <w:t xml:space="preserve">def </w:t>
+      </w:r>
+      <w:proofErr w:type="spellStart"/>
+      <w:r>
+        <w:t>read_</w:t>
+      </w:r>
+      <w:proofErr w:type="gramStart"/>
+      <w:r>
+        <w:t>snapshot</w:t>
+      </w:r>
+      <w:proofErr w:type="spellEnd"/>
+      <w:r>
+        <w:t>(</w:t>
+      </w:r>
+      <w:proofErr w:type="gramEnd"/>
+      <w:r>
+        <w:t>):</w:t>
+      </w:r>
+    </w:p>
+    <w:p>
+      <w:r>
+        <w:tab/>
+      </w:r>
+      <w:r>
+        <w:tab/>
+        <w:t xml:space="preserve">Input: </w:t>
+      </w:r>
+      <w:r>
+        <w:t xml:space="preserve">transaction Id, </w:t>
+      </w:r>
+      <w:r>
+        <w:t>variable Id</w:t>
+      </w:r>
+    </w:p>
+    <w:p>
+      <w:pPr>
+        <w:ind w:left="1440"/>
+      </w:pPr>
+      <w:r>
+        <w:t xml:space="preserve">Output: </w:t>
+      </w:r>
+      <w:r>
+        <w:t>call DM to read from any sites which have this variable</w:t>
+      </w:r>
+      <w:r>
+        <w:t>, return True or False, which indicate whether this read is success or fail</w:t>
+      </w:r>
+    </w:p>
+    <w:p/>
+    <w:p>
+      <w:pPr>
+        <w:ind w:left="720"/>
+      </w:pPr>
+      <w:r>
+        <w:t xml:space="preserve"># </w:t>
+      </w:r>
+      <w:r>
+        <w:t xml:space="preserve">add </w:t>
+      </w:r>
+      <w:r>
+        <w:t>write</w:t>
+      </w:r>
+      <w:r>
+        <w:t xml:space="preserve"> operation to operation queue,</w:t>
+      </w:r>
+      <w:r>
+        <w:t xml:space="preserve"> </w:t>
+      </w:r>
+      <w:r>
+        <w:t>in case read fail, it will remain there to be executed later</w:t>
+      </w:r>
+    </w:p>
+    <w:p>
+      <w:r>
+        <w:t xml:space="preserve">   </w:t>
+      </w:r>
+      <w:r>
+        <w:tab/>
+      </w:r>
+      <w:r>
+        <w:t xml:space="preserve">def </w:t>
+      </w:r>
+      <w:proofErr w:type="spellStart"/>
+      <w:r>
+        <w:t>add_</w:t>
+      </w:r>
+      <w:r>
+        <w:t>write</w:t>
+      </w:r>
+      <w:r>
+        <w:t>_</w:t>
+      </w:r>
+      <w:proofErr w:type="gramStart"/>
+      <w:r>
+        <w:t>opration</w:t>
+      </w:r>
+      <w:proofErr w:type="spellEnd"/>
+      <w:r>
+        <w:t>(</w:t>
+      </w:r>
+      <w:proofErr w:type="gramEnd"/>
+      <w:r>
+        <w:t>):</w:t>
+      </w:r>
+    </w:p>
+    <w:p>
+      <w:r>
+        <w:tab/>
+      </w:r>
+      <w:r>
+        <w:tab/>
+        <w:t>Input: transaction Id, variable Id, value</w:t>
+      </w:r>
+    </w:p>
+    <w:p>
+      <w:r>
+        <w:tab/>
+      </w:r>
+      <w:r>
+        <w:tab/>
+        <w:t>Output: add write operation to operation queue</w:t>
+      </w:r>
+    </w:p>
+    <w:p/>
+    <w:p>
+      <w:pPr>
         <w:ind w:firstLine="720"/>
       </w:pPr>
       <w:r>
-        <w:t xml:space="preserve"># </w:t>
-      </w:r>
-      <w:r>
-        <w:t>process a line from input file</w:t>
+        <w:t xml:space="preserve"># a transaction T want to write a variable </w:t>
+      </w:r>
+      <w:proofErr w:type="spellStart"/>
+      <w:r>
+        <w:t>i</w:t>
+      </w:r>
+      <w:proofErr w:type="spellEnd"/>
+      <w:r>
+        <w:t xml:space="preserve"> to value X</w:t>
+      </w:r>
+    </w:p>
+    <w:p>
+      <w:r>
+        <w:tab/>
+        <w:t xml:space="preserve">def </w:t>
+      </w:r>
+      <w:proofErr w:type="gramStart"/>
+      <w:r>
+        <w:t>write(</w:t>
+      </w:r>
+      <w:proofErr w:type="gramEnd"/>
+      <w:r>
+        <w:t>):</w:t>
+      </w:r>
+    </w:p>
+    <w:p>
+      <w:r>
+        <w:tab/>
+      </w:r>
+      <w:r>
+        <w:tab/>
+        <w:t>Input: transaction Id, variable Id, value</w:t>
+      </w:r>
+    </w:p>
+    <w:p>
+      <w:pPr>
+        <w:ind w:left="1440"/>
+      </w:pPr>
+      <w:r>
+        <w:t xml:space="preserve">Output: </w:t>
+      </w:r>
+      <w:r>
+        <w:t>call DM to write to all up sites</w:t>
+      </w:r>
+      <w:r>
+        <w:t xml:space="preserve">, as long as write lock can be acquired, </w:t>
+      </w:r>
+      <w:r>
+        <w:t>r</w:t>
+      </w:r>
+      <w:r>
+        <w:t xml:space="preserve">eturn </w:t>
+      </w:r>
+      <w:r>
+        <w:t>True or False, which indicate whether this write is success or fail</w:t>
       </w:r>
     </w:p>
     <w:p>
       <w:pPr>
         <w:ind w:firstLine="720"/>
       </w:pPr>
-      <w:r>
+    </w:p>
+    <w:p>
+      <w:pPr>
+        <w:ind w:firstLine="720"/>
+      </w:pPr>
+      <w:r>
+        <w:t xml:space="preserve"># a transaction is about to </w:t>
+      </w:r>
+      <w:r>
+        <w:t>begin</w:t>
+      </w:r>
+      <w:r>
+        <w:t>, do corresponding operations</w:t>
+      </w:r>
+    </w:p>
+    <w:p>
+      <w:r>
+        <w:tab/>
         <w:t xml:space="preserve">def </w:t>
       </w:r>
-      <w:r>
-        <w:t>process_line</w:t>
-      </w:r>
-      <w:r>
-        <w:t>():</w:t>
-      </w:r>
-    </w:p>
-    <w:p>
-      <w:r>
-        <w:tab/>
-      </w:r>
-      <w:r>
-        <w:tab/>
-        <w:t xml:space="preserve">Input: </w:t>
-      </w:r>
-      <w:r>
-        <w:t>a pared line of input</w:t>
-      </w:r>
-    </w:p>
-    <w:p>
-      <w:r>
-        <w:tab/>
-      </w:r>
-      <w:r>
-        <w:tab/>
-        <w:t xml:space="preserve">Output: True or False, which indicate whether this </w:t>
-      </w:r>
-      <w:r>
-        <w:t>line is processed correctly</w:t>
+      <w:proofErr w:type="spellStart"/>
+      <w:proofErr w:type="gramStart"/>
+      <w:r>
+        <w:t>beigin</w:t>
+      </w:r>
+      <w:proofErr w:type="spellEnd"/>
+      <w:r>
+        <w:t>(</w:t>
+      </w:r>
+      <w:proofErr w:type="gramEnd"/>
+      <w:r>
+        <w:t>):</w:t>
+      </w:r>
+    </w:p>
+    <w:p>
+      <w:r>
+        <w:tab/>
+      </w:r>
+      <w:r>
+        <w:tab/>
+        <w:t>Input: transaction Id</w:t>
+      </w:r>
+      <w:r>
+        <w:t>, a flag indicating whether we begin a read-only transaction</w:t>
+      </w:r>
+    </w:p>
+    <w:p>
+      <w:pPr>
+        <w:ind w:left="1440"/>
+      </w:pPr>
+      <w:r>
+        <w:t>Output: Initialize this transaction with current timestamp and add it into transaction table</w:t>
       </w:r>
     </w:p>
     <w:p/>
     <w:p>
       <w:pPr>
-        <w:ind w:left="720"/>
-      </w:pPr>
-      <w:r>
-        <w:t xml:space="preserve"># </w:t>
-      </w:r>
-      <w:r>
-        <w:t>do corresponding operation according to the command (</w:t>
-      </w:r>
-      <w:r>
-        <w:t>"begin", "beginRO", "read", "write", "dump", "end", "fail", "recover"</w:t>
-      </w:r>
-      <w:r>
-        <w:t>)</w:t>
+        <w:ind w:firstLine="720"/>
+      </w:pPr>
+      <w:r>
+        <w:t xml:space="preserve"># a transaction is </w:t>
+      </w:r>
+      <w:r>
+        <w:t>about to end</w:t>
+      </w:r>
+      <w:r>
+        <w:t>, do corresponding operations</w:t>
       </w:r>
     </w:p>
     <w:p>
@@ -847,11 +1640,25 @@
         <w:tab/>
         <w:t xml:space="preserve">def </w:t>
       </w:r>
-      <w:r>
-        <w:t>process_command</w:t>
-      </w:r>
-      <w:r>
-        <w:t>():</w:t>
+      <w:proofErr w:type="gramStart"/>
+      <w:r>
+        <w:t>end</w:t>
+      </w:r>
+      <w:r>
+        <w:t>(</w:t>
+      </w:r>
+      <w:proofErr w:type="gramEnd"/>
+      <w:r>
+        <w:t>):</w:t>
+      </w:r>
+    </w:p>
+    <w:p>
+      <w:r>
+        <w:tab/>
+      </w:r>
+      <w:r>
+        <w:tab/>
+        <w:t>Input: transaction Id</w:t>
       </w:r>
     </w:p>
     <w:p>
@@ -859,37 +1666,19 @@
         <w:ind w:left="1440"/>
       </w:pPr>
       <w:r>
-        <w:lastRenderedPageBreak/>
-        <w:t xml:space="preserve">Input: </w:t>
-      </w:r>
-      <w:r>
-        <w:t>parsed commands</w:t>
-      </w:r>
-    </w:p>
-    <w:p>
-      <w:r>
-        <w:tab/>
-      </w:r>
-      <w:r>
-        <w:tab/>
         <w:t xml:space="preserve">Output: </w:t>
       </w:r>
       <w:r>
-        <w:t>do operations</w:t>
-      </w:r>
-    </w:p>
-    <w:p>
-      <w:r>
-        <w:tab/>
-      </w:r>
-    </w:p>
-    <w:p>
-      <w:r>
-        <w:tab/>
-        <w:t xml:space="preserve"># a transaction </w:t>
-      </w:r>
-      <w:r>
-        <w:t>T want to read a variable i</w:t>
+        <w:t xml:space="preserve">if the abort flag of this transaction is true, abort it. Otherwise commit it. </w:t>
+      </w:r>
+    </w:p>
+    <w:p/>
+    <w:p>
+      <w:pPr>
+        <w:ind w:firstLine="720"/>
+      </w:pPr>
+      <w:r>
+        <w:t># a transaction is about to abort, do corresponding operations</w:t>
       </w:r>
     </w:p>
     <w:p>
@@ -897,11 +1686,13 @@
         <w:tab/>
         <w:t xml:space="preserve">def </w:t>
       </w:r>
-      <w:r>
-        <w:t>read</w:t>
-      </w:r>
-      <w:r>
-        <w:t>():</w:t>
+      <w:proofErr w:type="gramStart"/>
+      <w:r>
+        <w:t>abort(</w:t>
+      </w:r>
+      <w:proofErr w:type="gramEnd"/>
+      <w:r>
+        <w:t>):</w:t>
       </w:r>
     </w:p>
     <w:p>
@@ -912,88 +1703,205 @@
         <w:tab/>
         <w:t>Input: transaction Id</w:t>
       </w:r>
-      <w:r>
-        <w:t>, variable Id</w:t>
-      </w:r>
     </w:p>
     <w:p>
       <w:pPr>
         <w:ind w:left="1440"/>
       </w:pPr>
       <w:r>
+        <w:t xml:space="preserve">Output: call </w:t>
+      </w:r>
+      <w:r>
+        <w:t>DM</w:t>
+      </w:r>
+      <w:r>
+        <w:t xml:space="preserve"> to abort this transaction, remove transaction id from transaction table in </w:t>
+      </w:r>
+      <w:r>
+        <w:t>TM</w:t>
+      </w:r>
+      <w:r>
+        <w:t>.</w:t>
+      </w:r>
+      <w:r>
+        <w:rPr>
+          <w:rFonts w:hint="eastAsia"/>
+        </w:rPr>
+        <w:t xml:space="preserve"> </w:t>
+      </w:r>
+    </w:p>
+    <w:p/>
+    <w:p>
+      <w:pPr>
+        <w:ind w:firstLine="720"/>
+      </w:pPr>
+      <w:r>
+        <w:t># a transaction is about to commit, do corresponding operations</w:t>
+      </w:r>
+    </w:p>
+    <w:p>
+      <w:r>
+        <w:tab/>
+        <w:t xml:space="preserve">def </w:t>
+      </w:r>
+      <w:proofErr w:type="gramStart"/>
+      <w:r>
+        <w:t>commit(</w:t>
+      </w:r>
+      <w:proofErr w:type="gramEnd"/>
+      <w:r>
+        <w:t>):</w:t>
+      </w:r>
+    </w:p>
+    <w:p>
+      <w:r>
+        <w:tab/>
+      </w:r>
+      <w:r>
+        <w:tab/>
+        <w:t>Input: transaction Id</w:t>
+      </w:r>
+    </w:p>
+    <w:p>
+      <w:pPr>
+        <w:ind w:left="1440"/>
+      </w:pPr>
+      <w:r>
+        <w:t xml:space="preserve">Output: call </w:t>
+      </w:r>
+      <w:r>
+        <w:t>DM</w:t>
+      </w:r>
+      <w:r>
+        <w:t xml:space="preserve"> to commit this transaction, remove transaction id from transaction table in </w:t>
+      </w:r>
+      <w:r>
+        <w:t>TM</w:t>
+      </w:r>
+      <w:r>
+        <w:t>.</w:t>
+      </w:r>
+      <w:r>
+        <w:rPr>
+          <w:rFonts w:hint="eastAsia"/>
+        </w:rPr>
+        <w:t xml:space="preserve"> </w:t>
+      </w:r>
+    </w:p>
+    <w:p/>
+    <w:p>
+      <w:r>
+        <w:tab/>
+        <w:t xml:space="preserve"># a site fail, do corresponding operations </w:t>
+      </w:r>
+      <w:r>
+        <w:t>for related transactions</w:t>
+      </w:r>
+    </w:p>
+    <w:p>
+      <w:r>
+        <w:tab/>
+        <w:t xml:space="preserve">def </w:t>
+      </w:r>
+      <w:proofErr w:type="gramStart"/>
+      <w:r>
+        <w:t>fail(</w:t>
+      </w:r>
+      <w:proofErr w:type="gramEnd"/>
+      <w:r>
+        <w:t>):</w:t>
+      </w:r>
+    </w:p>
+    <w:p>
+      <w:r>
+        <w:tab/>
+      </w:r>
+      <w:r>
+        <w:tab/>
+        <w:t xml:space="preserve">Input: site </w:t>
+      </w:r>
+      <w:r>
+        <w:t>Id</w:t>
+      </w:r>
+    </w:p>
+    <w:p>
+      <w:pPr>
+        <w:ind w:left="1440"/>
+      </w:pPr>
+      <w:r>
         <w:t xml:space="preserve">Output: </w:t>
       </w:r>
       <w:r>
-        <w:t>call DM to read from any sites which have this variable</w:t>
-      </w:r>
-      <w:r>
-        <w:t>, return True or False, which indicate whether this read is success or fail</w:t>
+        <w:t xml:space="preserve">call </w:t>
+      </w:r>
+      <w:r>
+        <w:t>DM</w:t>
+      </w:r>
+      <w:r>
+        <w:t xml:space="preserve"> to do failure operations in site, for all transactions which have ever accessed this failed site, set their abort flag to true</w:t>
       </w:r>
     </w:p>
     <w:p/>
     <w:p>
+      <w:r>
+        <w:tab/>
+        <w:t xml:space="preserve"># a site recover, do corresponding operations </w:t>
+      </w:r>
+      <w:r>
+        <w:t>for related transactions</w:t>
+      </w:r>
+    </w:p>
+    <w:p>
+      <w:r>
+        <w:tab/>
+        <w:t xml:space="preserve">def </w:t>
+      </w:r>
+      <w:proofErr w:type="gramStart"/>
+      <w:r>
+        <w:t>recover(</w:t>
+      </w:r>
+      <w:proofErr w:type="gramEnd"/>
+      <w:r>
+        <w:t>):</w:t>
+      </w:r>
+    </w:p>
+    <w:p>
+      <w:r>
+        <w:tab/>
+      </w:r>
+      <w:r>
+        <w:tab/>
+        <w:t>Input: site Id</w:t>
+      </w:r>
+    </w:p>
+    <w:p>
+      <w:pPr>
+        <w:ind w:left="1440"/>
+      </w:pPr>
+      <w:r>
+        <w:t xml:space="preserve">Output: call </w:t>
+      </w:r>
+      <w:r>
+        <w:t>DM</w:t>
+      </w:r>
+      <w:r>
+        <w:t xml:space="preserve"> to do recovery operations in site</w:t>
+      </w:r>
+    </w:p>
+    <w:p>
+      <w:r>
+        <w:tab/>
+      </w:r>
+    </w:p>
+    <w:p>
       <w:pPr>
         <w:ind w:firstLine="720"/>
       </w:pPr>
       <w:r>
-        <w:t># a transaction T want to write a variable i to value X</w:t>
-      </w:r>
-    </w:p>
-    <w:p>
-      <w:r>
-        <w:tab/>
-        <w:t>def write():</w:t>
-      </w:r>
-    </w:p>
-    <w:p>
-      <w:r>
-        <w:tab/>
-      </w:r>
-      <w:r>
-        <w:tab/>
-        <w:t>Input: transaction Id, variable Id, value</w:t>
-      </w:r>
-    </w:p>
-    <w:p>
-      <w:pPr>
-        <w:ind w:left="1440"/>
-      </w:pPr>
-      <w:r>
-        <w:t xml:space="preserve">Output: </w:t>
-      </w:r>
-      <w:r>
-        <w:t>call DM to write to all up sites</w:t>
-      </w:r>
-      <w:r>
-        <w:t xml:space="preserve">, as long as write lock can be acquired, </w:t>
-      </w:r>
-      <w:r>
-        <w:t>r</w:t>
-      </w:r>
-      <w:r>
-        <w:t xml:space="preserve">eturn </w:t>
-      </w:r>
-      <w:r>
-        <w:t>True or False, which indicate whether this write is success or fail</w:t>
-      </w:r>
-    </w:p>
-    <w:p>
-      <w:pPr>
-        <w:ind w:firstLine="720"/>
-      </w:pPr>
-    </w:p>
-    <w:p>
-      <w:pPr>
-        <w:ind w:firstLine="720"/>
-      </w:pPr>
-      <w:r>
-        <w:t xml:space="preserve"># a transaction is about to </w:t>
-      </w:r>
-      <w:r>
-        <w:t>begin</w:t>
-      </w:r>
-      <w:r>
-        <w:t>, do corresponding operations</w:t>
+        <w:t xml:space="preserve"># return this site’s wait for graph for cycle </w:t>
+      </w:r>
+      <w:r>
+        <w:t>detection</w:t>
       </w:r>
     </w:p>
     <w:p>
@@ -1001,294 +1909,24 @@
         <w:tab/>
         <w:t xml:space="preserve">def </w:t>
       </w:r>
-      <w:r>
-        <w:t>beigin</w:t>
-      </w:r>
-      <w:r>
-        <w:t>():</w:t>
-      </w:r>
-    </w:p>
-    <w:p>
-      <w:r>
-        <w:tab/>
-      </w:r>
-      <w:r>
-        <w:tab/>
-        <w:t>Input: transaction Id</w:t>
-      </w:r>
-    </w:p>
-    <w:p>
-      <w:pPr>
-        <w:ind w:left="1440"/>
-      </w:pPr>
-      <w:r>
-        <w:t xml:space="preserve">Output: </w:t>
-      </w:r>
-      <w:r>
-        <w:t>Initialize this transaction with current timestamp and add it into transaction table</w:t>
-      </w:r>
-    </w:p>
-    <w:p/>
-    <w:p>
-      <w:pPr>
-        <w:ind w:firstLine="720"/>
-      </w:pPr>
-      <w:r>
-        <w:t xml:space="preserve"># a transaction is </w:t>
-      </w:r>
-      <w:r>
-        <w:t>about to end</w:t>
-      </w:r>
-      <w:r>
-        <w:t>, do corresponding operations</w:t>
-      </w:r>
-    </w:p>
-    <w:p>
-      <w:r>
-        <w:tab/>
-        <w:t xml:space="preserve">def </w:t>
-      </w:r>
-      <w:r>
-        <w:t>end</w:t>
-      </w:r>
-      <w:r>
-        <w:t>():</w:t>
-      </w:r>
-    </w:p>
-    <w:p>
-      <w:r>
-        <w:tab/>
-      </w:r>
-      <w:r>
-        <w:tab/>
-        <w:t>Input: transaction Id</w:t>
-      </w:r>
-    </w:p>
-    <w:p>
-      <w:pPr>
-        <w:ind w:left="1440"/>
-      </w:pPr>
-      <w:r>
-        <w:t xml:space="preserve">Output: </w:t>
-      </w:r>
-      <w:r>
-        <w:t xml:space="preserve">if the abort flag of this transaction is true, abort it. Otherwise commit it. </w:t>
-      </w:r>
-    </w:p>
-    <w:p/>
-    <w:p>
-      <w:pPr>
-        <w:ind w:firstLine="720"/>
-      </w:pPr>
-      <w:r>
-        <w:t># a transaction is about to abort, do corresponding operations</w:t>
-      </w:r>
-    </w:p>
-    <w:p>
-      <w:r>
-        <w:tab/>
-        <w:t>def abort():</w:t>
-      </w:r>
-    </w:p>
-    <w:p>
-      <w:r>
-        <w:tab/>
-      </w:r>
-      <w:r>
-        <w:tab/>
-        <w:t>Input: transaction Id</w:t>
-      </w:r>
-    </w:p>
-    <w:p>
-      <w:pPr>
-        <w:ind w:left="1440"/>
-      </w:pPr>
-      <w:r>
-        <w:t xml:space="preserve">Output: call </w:t>
-      </w:r>
-      <w:r>
-        <w:t>DM</w:t>
-      </w:r>
-      <w:r>
-        <w:t xml:space="preserve"> to abort this transaction, remove transaction id from transaction table in </w:t>
-      </w:r>
-      <w:r>
-        <w:t>TM</w:t>
-      </w:r>
-      <w:r>
-        <w:t>.</w:t>
-      </w:r>
-      <w:r>
-        <w:rPr>
-          <w:rFonts w:hint="eastAsia"/>
-        </w:rPr>
-        <w:t xml:space="preserve"> </w:t>
-      </w:r>
-    </w:p>
-    <w:p/>
-    <w:p>
-      <w:pPr>
-        <w:ind w:firstLine="720"/>
-      </w:pPr>
-      <w:r>
-        <w:t># a transaction is about to commit, do corresponding operations</w:t>
-      </w:r>
-    </w:p>
-    <w:p>
-      <w:r>
-        <w:tab/>
-        <w:t>def commit():</w:t>
-      </w:r>
-    </w:p>
-    <w:p>
-      <w:r>
-        <w:tab/>
-      </w:r>
-      <w:r>
-        <w:tab/>
-        <w:t>Input: transaction Id</w:t>
-      </w:r>
-    </w:p>
-    <w:p>
-      <w:pPr>
-        <w:ind w:left="1440"/>
-      </w:pPr>
-      <w:r>
-        <w:t xml:space="preserve">Output: call </w:t>
-      </w:r>
-      <w:r>
-        <w:t>DM</w:t>
-      </w:r>
-      <w:r>
-        <w:t xml:space="preserve"> to commit this transaction, remove transaction id from transaction table in </w:t>
-      </w:r>
-      <w:r>
-        <w:t>TM</w:t>
-      </w:r>
-      <w:r>
-        <w:t>.</w:t>
-      </w:r>
-      <w:r>
-        <w:rPr>
-          <w:rFonts w:hint="eastAsia"/>
-        </w:rPr>
-        <w:t xml:space="preserve"> </w:t>
-      </w:r>
-    </w:p>
-    <w:p/>
-    <w:p>
-      <w:r>
-        <w:tab/>
-        <w:t xml:space="preserve"># a site fail, do corresponding operations </w:t>
-      </w:r>
-      <w:r>
-        <w:t>for related transactions</w:t>
-      </w:r>
-    </w:p>
-    <w:p>
-      <w:r>
-        <w:tab/>
-        <w:t>def fail():</w:t>
-      </w:r>
-    </w:p>
-    <w:p>
-      <w:r>
-        <w:tab/>
-      </w:r>
-      <w:r>
-        <w:tab/>
-        <w:t xml:space="preserve">Input: site </w:t>
-      </w:r>
-      <w:r>
-        <w:t>Id</w:t>
-      </w:r>
-    </w:p>
-    <w:p>
-      <w:pPr>
-        <w:ind w:left="1440"/>
-      </w:pPr>
-      <w:r>
-        <w:t xml:space="preserve">Output: </w:t>
-      </w:r>
-      <w:r>
-        <w:t xml:space="preserve">call </w:t>
-      </w:r>
-      <w:r>
-        <w:t>DM</w:t>
-      </w:r>
-      <w:r>
-        <w:t xml:space="preserve"> to do failure operations in site, for all transactions which have ever accessed this failed site, set their abort flag to true</w:t>
-      </w:r>
-    </w:p>
-    <w:p/>
-    <w:p>
-      <w:r>
-        <w:lastRenderedPageBreak/>
-        <w:tab/>
-        <w:t xml:space="preserve"># a site recover, do corresponding operations </w:t>
-      </w:r>
-      <w:r>
-        <w:t>for related transactions</w:t>
-      </w:r>
-    </w:p>
-    <w:p>
-      <w:r>
-        <w:tab/>
-        <w:t>def recover():</w:t>
-      </w:r>
-    </w:p>
-    <w:p>
-      <w:r>
-        <w:tab/>
-      </w:r>
-      <w:r>
-        <w:tab/>
-        <w:t>Input: site Id</w:t>
-      </w:r>
-    </w:p>
-    <w:p>
-      <w:pPr>
-        <w:ind w:left="1440"/>
-      </w:pPr>
-      <w:r>
-        <w:t xml:space="preserve">Output: call </w:t>
-      </w:r>
-      <w:r>
-        <w:t>DM</w:t>
-      </w:r>
-      <w:r>
-        <w:t xml:space="preserve"> to do recovery operations in site</w:t>
-      </w:r>
-    </w:p>
-    <w:p>
-      <w:r>
-        <w:tab/>
-      </w:r>
-    </w:p>
-    <w:p>
-      <w:pPr>
-        <w:ind w:firstLine="720"/>
-      </w:pPr>
-      <w:r>
-        <w:t xml:space="preserve"># return this site’s wait for graph for cycle </w:t>
-      </w:r>
-      <w:r>
-        <w:t>detection</w:t>
-      </w:r>
-    </w:p>
-    <w:p>
-      <w:r>
-        <w:tab/>
-        <w:t xml:space="preserve">def </w:t>
-      </w:r>
+      <w:proofErr w:type="spellStart"/>
       <w:r>
         <w:t>solve</w:t>
       </w:r>
       <w:r>
-        <w:t>_deadlock</w:t>
-      </w:r>
-      <w:r>
-        <w:t>():</w:t>
+        <w:t>_</w:t>
+      </w:r>
+      <w:proofErr w:type="gramStart"/>
+      <w:r>
+        <w:t>deadlock</w:t>
+      </w:r>
+      <w:proofErr w:type="spellEnd"/>
+      <w:r>
+        <w:t>(</w:t>
+      </w:r>
+      <w:proofErr w:type="gramEnd"/>
+      <w:r>
+        <w:t>):</w:t>
       </w:r>
     </w:p>
     <w:p>

</xml_diff>